<commit_message>
Minor updates per SMH review.
</commit_message>
<xml_diff>
--- a/ISO-process/ISO-PAS-Explanatory-Report-For-OGF-DFDL.docx
+++ b/ISO-process/ISO-PAS-Explanatory-Report-For-OGF-DFDL.docx
@@ -278,7 +278,7 @@
         <w:t xml:space="preserve"> </w:t>
       </w:r>
       <w:r>
-        <w:t xml:space="preserve">documents in 2011 by becoming an</w:t>
+        <w:t xml:space="preserve">documents by becoming an</w:t>
       </w:r>
       <w:r>
         <w:t xml:space="preserve"> </w:t>
@@ -2417,7 +2417,7 @@
         <w:t xml:space="preserve"> </w:t>
       </w:r>
       <w:r>
-        <w:t xml:space="preserve">increase the existing links with WG 5 and are committed to creating</w:t>
+        <w:t xml:space="preserve">increase the existing links with WG5 and are committed to creating</w:t>
       </w:r>
       <w:r>
         <w:t xml:space="preserve"> </w:t>

</xml_diff>